<commit_message>
GR-58 Refactored code that calculates Properties and Classes. Created entity for storing GraphPropertyValues
</commit_message>
<xml_diff>
--- a/software_new.docx
+++ b/software_new.docx
@@ -400,9 +400,33 @@
       <w:r>
         <w:t>Format koji cuvam izgleda da funkcionise u Wolfram, osim boje cvorova. To bi se onda vj postiglo nekim workaround-om da se mapira ta boja u odgovarajuci neki atribut u wolfram. Takodje, format koji wolfram daje vj mogu ja da importujem, s tim da ne daje boju, pa treba da vidim oce li nesto da puca. Treba da se naprave neka dugmad na graf za export, kao I neka opcija u meniju za import. Tu bi se radio upload graphml fajla (ili fajlova)?</w:t>
       </w:r>
+    </w:p>
+    <w:p/>
+    <w:p>
+      <w:pPr>
+        <w:pStyle w:val="Heading1"/>
+      </w:pPr>
+      <w:r>
+        <w:t>Graph Classes</w:t>
+      </w:r>
+    </w:p>
+    <w:p>
+      <w:r>
+        <w:t>Vjerovatno bi bilo ljepse da GraphClasses budu klase za koje imamo klasifikatore koje racunamo, a da izdvojimo ove slozenije za generisanje random grafova kao RandomGraphClasses, jer oni nisu bas klase, nego su cesto kombinacija klasa ili neka klasa koja se generise zadavanjem odredjenih parametara. Drugi nacin</w:t>
+      </w:r>
+      <w:r>
+        <w:t xml:space="preserve"> je da ih flagujemo ne</w:t>
+      </w:r>
+      <w:r>
+        <w:t>kako samo da su za kalkulisanje, odnosno za generisanje (sto vec postoji).</w:t>
+      </w:r>
+      <w:r>
+        <w:t xml:space="preserve"> Mozda mozemo za sad sa ovim drugim pristupom.</w:t>
+      </w:r>
       <w:bookmarkStart w:id="0" w:name="_GoBack"/>
       <w:bookmarkEnd w:id="0"/>
     </w:p>
+    <w:p/>
     <w:sectPr>
       <w:pgSz w:w="12240" w:h="15840"/>
       <w:pgMar w:top="1440" w:right="1440" w:bottom="1440" w:left="1440" w:header="720" w:footer="720" w:gutter="0"/>

</xml_diff>

<commit_message>
GR-60 Refactored running Graph Algorithms
</commit_message>
<xml_diff>
--- a/software_new.docx
+++ b/software_new.docx
@@ -151,7 +151,13 @@
         <w:t>Treba da gore na Recent Actions dodam search po Action Type</w:t>
       </w:r>
       <w:r>
-        <w:t xml:space="preserve">, gdje bi bilo: N/A, Draw I sve ove random klase. </w:t>
+        <w:t xml:space="preserve">, gdje bi bilo: </w:t>
+      </w:r>
+      <w:r>
+        <w:t>All</w:t>
+      </w:r>
+      <w:r>
+        <w:t xml:space="preserve">, Draw I sve ove random klase. </w:t>
       </w:r>
       <w:r>
         <w:t xml:space="preserve">Kad se pretrazi odredjena klasa, trebalo bi da se prikazu akcije koje su generisale random grafove iz te klase, ali da se </w:t>
@@ -387,44 +393,44 @@
       <w:r>
         <w:t>se to sve radi direktno na serveru, pa da refaktorisem posle sto bude trebalo.</w:t>
       </w:r>
-    </w:p>
-    <w:p>
-      <w:pPr>
-        <w:pStyle w:val="Heading1"/>
-      </w:pPr>
-      <w:r>
-        <w:t>Import/Export?</w:t>
-      </w:r>
-    </w:p>
-    <w:p>
-      <w:r>
-        <w:t>Format koji cuvam izgleda da funkcionise u Wolfram, osim boje cvorova. To bi se onda vj postiglo nekim workaround-om da se mapira ta boja u odgovarajuci neki atribut u wolfram. Takodje, format koji wolfram daje vj mogu ja da importujem, s tim da ne daje boju, pa treba da vidim oce li nesto da puca. Treba da se naprave neka dugmad na graf za export, kao I neka opcija u meniju za import. Tu bi se radio upload graphml fajla (ili fajlova)?</w:t>
-      </w:r>
-    </w:p>
-    <w:p/>
-    <w:p>
-      <w:pPr>
-        <w:pStyle w:val="Heading1"/>
-      </w:pPr>
-      <w:r>
-        <w:t>Graph Classes</w:t>
-      </w:r>
-    </w:p>
-    <w:p>
-      <w:r>
-        <w:t>Vjerovatno bi bilo ljepse da GraphClasses budu klase za koje imamo klasifikatore koje racunamo, a da izdvojimo ove slozenije za generisanje random grafova kao RandomGraphClasses, jer oni nisu bas klase, nego su cesto kombinacija klasa ili neka klasa koja se generise zadavanjem odredjenih parametara. Drugi nacin</w:t>
-      </w:r>
-      <w:r>
-        <w:t xml:space="preserve"> je da ih flagujemo ne</w:t>
-      </w:r>
-      <w:r>
-        <w:t>kako samo da su za kalkulisanje, odnosno za generisanje (sto vec postoji).</w:t>
-      </w:r>
-      <w:r>
-        <w:t xml:space="preserve"> Mozda mozemo za sad sa ovim drugim pristupom.</w:t>
-      </w:r>
       <w:bookmarkStart w:id="0" w:name="_GoBack"/>
       <w:bookmarkEnd w:id="0"/>
+    </w:p>
+    <w:p>
+      <w:pPr>
+        <w:pStyle w:val="Heading1"/>
+      </w:pPr>
+      <w:r>
+        <w:t>Import/Export?</w:t>
+      </w:r>
+    </w:p>
+    <w:p>
+      <w:r>
+        <w:t>Format koji cuvam izgleda da funkcionise u Wolfram, osim boje cvorova. To bi se onda vj postiglo nekim workaround-om da se mapira ta boja u odgovarajuci neki atribut u wolfram. Takodje, format koji wolfram daje vj mogu ja da importujem, s tim da ne daje boju, pa treba da vidim oce li nesto da puca. Treba da se naprave neka dugmad na graf za export, kao I neka opcija u meniju za import. Tu bi se radio upload graphml fajla (ili fajlova)?</w:t>
+      </w:r>
+    </w:p>
+    <w:p/>
+    <w:p>
+      <w:pPr>
+        <w:pStyle w:val="Heading1"/>
+      </w:pPr>
+      <w:r>
+        <w:t>Graph Classes</w:t>
+      </w:r>
+    </w:p>
+    <w:p>
+      <w:r>
+        <w:t>Vjerovatno bi bilo ljepse da GraphClasses budu klase za koje imamo klasifikatore koje racunamo, a da izdvojimo ove slozenije za generisanje random grafova kao RandomGraphClasses, jer oni nisu bas klase, nego su cesto kombinacija klasa ili neka klasa koja se generise zadavanjem odredjenih parametara. Drugi nacin</w:t>
+      </w:r>
+      <w:r>
+        <w:t xml:space="preserve"> je da ih flagujemo ne</w:t>
+      </w:r>
+      <w:r>
+        <w:t>kako samo da su za kalkulisanje, odnosno za generisanje (sto vec postoji).</w:t>
+      </w:r>
+      <w:r>
+        <w:t xml:space="preserve"> Mozda mozemo za sad sa ovim drugim pristupom.</w:t>
+      </w:r>
     </w:p>
     <w:p/>
     <w:sectPr>

</xml_diff>